<commit_message>
Clean up in preparation for lasers activity
</commit_message>
<xml_diff>
--- a/CourseMaterials/01_introduction/01_lasers/control_statements_worksheet.docx
+++ b/CourseMaterials/01_introduction/01_lasers/control_statements_worksheet.docx
@@ -5,88 +5,171 @@
     <w:p>
       <w:pPr>
         <w:spacing w:line="360" w:lineRule="auto"/>
-        <w:jc w:val="center"/>
-        <w:rPr>
-          <w:rFonts w:ascii="Garamond" w:hAnsi="Garamond"/>
-          <w:bCs/>
-          <w:sz w:val="40"/>
-          <w:szCs w:val="40"/>
-        </w:rPr>
-      </w:pPr>
-      <w:r>
-        <w:rPr>
-          <w:rFonts w:ascii="Garamond" w:hAnsi="Garamond"/>
-          <w:bCs/>
-          <w:sz w:val="40"/>
-          <w:szCs w:val="40"/>
-        </w:rPr>
-        <w:t>Homework</w:t>
+        <w:rPr>
+          <w:rFonts w:ascii="Garamond" w:hAnsi="Garamond"/>
+          <w:b/>
+          <w:sz w:val="32"/>
+          <w:szCs w:val="32"/>
+        </w:rPr>
+      </w:pPr>
+      <w:r>
+        <w:rPr>
+          <w:rFonts w:ascii="Garamond" w:hAnsi="Garamond"/>
+          <w:b/>
+          <w:sz w:val="32"/>
+          <w:szCs w:val="32"/>
+        </w:rPr>
+        <w:t xml:space="preserve">Control Flow Statements </w:t>
+      </w:r>
+      <w:r>
+        <w:rPr>
+          <w:rFonts w:ascii="Garamond" w:hAnsi="Garamond"/>
+          <w:b/>
+          <w:sz w:val="32"/>
+          <w:szCs w:val="32"/>
+        </w:rPr>
+        <w:t xml:space="preserve">          </w:t>
+      </w:r>
+      <w:r>
+        <w:rPr>
+          <w:rFonts w:ascii="Garamond" w:hAnsi="Garamond"/>
+          <w:b/>
+          <w:sz w:val="32"/>
+          <w:szCs w:val="32"/>
+        </w:rPr>
+        <w:t xml:space="preserve">  </w:t>
+      </w:r>
+      <w:r>
+        <w:rPr>
+          <w:rFonts w:ascii="Garamond" w:hAnsi="Garamond"/>
+          <w:b/>
+          <w:sz w:val="32"/>
+          <w:szCs w:val="32"/>
+        </w:rPr>
+        <w:t xml:space="preserve">                Name: ____________</w:t>
       </w:r>
     </w:p>
     <w:p>
       <w:pPr>
         <w:rPr>
           <w:rFonts w:ascii="Garamond" w:hAnsi="Garamond"/>
-        </w:rPr>
-      </w:pPr>
-      <w:r>
-        <w:rPr>
-          <w:rFonts w:ascii="Garamond" w:hAnsi="Garamond"/>
+          <w:sz w:val="28"/>
+          <w:szCs w:val="28"/>
+        </w:rPr>
+      </w:pPr>
+    </w:p>
+    <w:p>
+      <w:pPr>
+        <w:rPr>
+          <w:rFonts w:ascii="Garamond" w:hAnsi="Garamond"/>
+          <w:sz w:val="28"/>
+          <w:szCs w:val="28"/>
+        </w:rPr>
+      </w:pPr>
+      <w:r>
+        <w:rPr>
+          <w:rFonts w:ascii="Garamond" w:hAnsi="Garamond"/>
+          <w:sz w:val="28"/>
+          <w:szCs w:val="28"/>
         </w:rPr>
         <w:t xml:space="preserve">Your </w:t>
       </w:r>
       <w:r>
         <w:rPr>
           <w:rFonts w:ascii="Garamond" w:hAnsi="Garamond"/>
+          <w:sz w:val="28"/>
+          <w:szCs w:val="28"/>
         </w:rPr>
         <w:t>goal</w:t>
       </w:r>
       <w:r>
         <w:rPr>
           <w:rFonts w:ascii="Garamond" w:hAnsi="Garamond"/>
-        </w:rPr>
-        <w:t xml:space="preserve"> is to write a brief program for how you come to school.  Use the given vocabulary </w:t>
-      </w:r>
-      <w:r>
-        <w:rPr>
-          <w:rFonts w:ascii="Garamond" w:hAnsi="Garamond"/>
+          <w:sz w:val="28"/>
+          <w:szCs w:val="28"/>
+        </w:rPr>
+        <w:t xml:space="preserve"> is to write a brief program for how you come to school.  Use the given vocabulary</w:t>
+      </w:r>
+      <w:r>
+        <w:rPr>
+          <w:rFonts w:ascii="Garamond" w:hAnsi="Garamond"/>
+          <w:sz w:val="28"/>
+          <w:szCs w:val="28"/>
+        </w:rPr>
+        <w:t xml:space="preserve"> (control flow statements)</w:t>
+      </w:r>
+      <w:r>
+        <w:rPr>
+          <w:rFonts w:ascii="Garamond" w:hAnsi="Garamond"/>
+          <w:sz w:val="28"/>
+          <w:szCs w:val="28"/>
+        </w:rPr>
+        <w:t xml:space="preserve"> </w:t>
+      </w:r>
+      <w:r>
+        <w:rPr>
+          <w:rFonts w:ascii="Garamond" w:hAnsi="Garamond"/>
+          <w:sz w:val="28"/>
+          <w:szCs w:val="28"/>
         </w:rPr>
         <w:t xml:space="preserve">in the left column below </w:t>
       </w:r>
       <w:r>
         <w:rPr>
           <w:rFonts w:ascii="Garamond" w:hAnsi="Garamond"/>
-        </w:rPr>
-        <w:t xml:space="preserve">as well as your own action statements to describe, in general, how you go through the day. </w:t>
-      </w:r>
-      <w:r>
-        <w:rPr>
-          <w:rFonts w:ascii="Garamond" w:hAnsi="Garamond"/>
-        </w:rPr>
-        <w:t>You don’t need to include every detail and you can skip chu</w:t>
-      </w:r>
-      <w:r>
-        <w:rPr>
-          <w:rFonts w:ascii="Garamond" w:hAnsi="Garamond"/>
-        </w:rPr>
-        <w:t xml:space="preserve">cks of time. </w:t>
-      </w:r>
-      <w:r>
-        <w:rPr>
-          <w:rFonts w:ascii="Garamond" w:hAnsi="Garamond"/>
-        </w:rPr>
-        <w:t>You m</w:t>
-      </w:r>
-      <w:r>
-        <w:rPr>
-          <w:rFonts w:ascii="Garamond" w:hAnsi="Garamond"/>
-        </w:rPr>
-        <w:t xml:space="preserve">ust use </w:t>
+          <w:sz w:val="28"/>
+          <w:szCs w:val="28"/>
+        </w:rPr>
+        <w:t>as well as your own action statements to describe, in general, how you go through the day. You don’t need to include every detail and you can skip chucks of time.</w:t>
+      </w:r>
+    </w:p>
+    <w:p>
+      <w:pPr>
+        <w:rPr>
+          <w:rFonts w:ascii="Garamond" w:hAnsi="Garamond"/>
+          <w:sz w:val="28"/>
+          <w:szCs w:val="28"/>
+        </w:rPr>
+      </w:pPr>
+    </w:p>
+    <w:p>
+      <w:pPr>
+        <w:rPr>
+          <w:rFonts w:ascii="Garamond" w:hAnsi="Garamond"/>
+          <w:sz w:val="28"/>
+          <w:szCs w:val="28"/>
+        </w:rPr>
+      </w:pPr>
+      <w:r>
+        <w:rPr>
+          <w:rFonts w:ascii="Garamond" w:hAnsi="Garamond"/>
+          <w:sz w:val="28"/>
+          <w:szCs w:val="28"/>
+        </w:rPr>
+        <w:t>U</w:t>
+      </w:r>
+      <w:r>
+        <w:rPr>
+          <w:rFonts w:ascii="Garamond" w:hAnsi="Garamond"/>
+          <w:sz w:val="28"/>
+          <w:szCs w:val="28"/>
+        </w:rPr>
+        <w:t xml:space="preserve">se </w:t>
+      </w:r>
+      <w:r>
+        <w:rPr>
+          <w:rFonts w:ascii="Garamond" w:hAnsi="Garamond"/>
+          <w:sz w:val="28"/>
+          <w:szCs w:val="28"/>
+        </w:rPr>
+        <w:t xml:space="preserve">at least </w:t>
       </w:r>
       <w:r>
         <w:rPr>
           <w:rFonts w:ascii="Garamond" w:hAnsi="Garamond"/>
           <w:b/>
+          <w:sz w:val="28"/>
+          <w:szCs w:val="28"/>
         </w:rPr>
         <w:t xml:space="preserve">3 </w:t>
       </w:r>
@@ -94,6 +177,8 @@
         <w:rPr>
           <w:rFonts w:ascii="Menlo" w:hAnsi="Menlo" w:cs="Menlo"/>
           <w:b/>
+          <w:sz w:val="28"/>
+          <w:szCs w:val="28"/>
           <w:highlight w:val="lightGray"/>
         </w:rPr>
         <w:t>if</w:t>
@@ -102,6 +187,8 @@
         <w:rPr>
           <w:rFonts w:ascii="Menlo" w:hAnsi="Menlo" w:cs="Menlo"/>
           <w:b/>
+          <w:sz w:val="28"/>
+          <w:szCs w:val="28"/>
         </w:rPr>
         <w:t xml:space="preserve"> </w:t>
       </w:r>
@@ -109,12 +196,16 @@
         <w:rPr>
           <w:rFonts w:ascii="Garamond" w:hAnsi="Garamond"/>
           <w:b/>
+          <w:sz w:val="28"/>
+          <w:szCs w:val="28"/>
         </w:rPr>
         <w:t>statements</w:t>
       </w:r>
       <w:r>
         <w:rPr>
           <w:rFonts w:ascii="Garamond" w:hAnsi="Garamond"/>
+          <w:sz w:val="28"/>
+          <w:szCs w:val="28"/>
         </w:rPr>
         <w:t xml:space="preserve">, </w:t>
       </w:r>
@@ -122,6 +213,8 @@
         <w:rPr>
           <w:rFonts w:ascii="Garamond" w:hAnsi="Garamond"/>
           <w:b/>
+          <w:sz w:val="28"/>
+          <w:szCs w:val="28"/>
         </w:rPr>
         <w:t xml:space="preserve">2 </w:t>
       </w:r>
@@ -129,6 +222,8 @@
         <w:rPr>
           <w:rFonts w:ascii="Menlo" w:hAnsi="Menlo" w:cs="Menlo"/>
           <w:b/>
+          <w:sz w:val="28"/>
+          <w:szCs w:val="28"/>
           <w:highlight w:val="lightGray"/>
         </w:rPr>
         <w:t>if else</w:t>
@@ -137,12 +232,16 @@
         <w:rPr>
           <w:rFonts w:ascii="Garamond" w:hAnsi="Garamond"/>
           <w:b/>
+          <w:sz w:val="28"/>
+          <w:szCs w:val="28"/>
         </w:rPr>
         <w:t xml:space="preserve"> statements</w:t>
       </w:r>
       <w:r>
         <w:rPr>
           <w:rFonts w:ascii="Garamond" w:hAnsi="Garamond"/>
+          <w:sz w:val="28"/>
+          <w:szCs w:val="28"/>
         </w:rPr>
         <w:t xml:space="preserve">, </w:t>
       </w:r>
@@ -150,6 +249,8 @@
         <w:rPr>
           <w:rFonts w:ascii="Garamond" w:hAnsi="Garamond"/>
           <w:b/>
+          <w:sz w:val="28"/>
+          <w:szCs w:val="28"/>
         </w:rPr>
         <w:t>and 4</w:t>
       </w:r>
@@ -157,6 +258,8 @@
         <w:rPr>
           <w:rFonts w:ascii="Menlo" w:hAnsi="Menlo" w:cs="Menlo"/>
           <w:b/>
+          <w:sz w:val="28"/>
+          <w:szCs w:val="28"/>
         </w:rPr>
         <w:t xml:space="preserve"> </w:t>
       </w:r>
@@ -164,6 +267,8 @@
         <w:rPr>
           <w:rFonts w:ascii="Menlo" w:hAnsi="Menlo" w:cs="Menlo"/>
           <w:b/>
+          <w:sz w:val="28"/>
+          <w:szCs w:val="28"/>
           <w:highlight w:val="lightGray"/>
         </w:rPr>
         <w:t>repeat until</w:t>
@@ -172,6 +277,8 @@
         <w:rPr>
           <w:rFonts w:ascii="Menlo" w:hAnsi="Menlo" w:cs="Menlo"/>
           <w:b/>
+          <w:sz w:val="28"/>
+          <w:szCs w:val="28"/>
         </w:rPr>
         <w:t xml:space="preserve"> </w:t>
       </w:r>
@@ -179,21 +286,28 @@
         <w:rPr>
           <w:rFonts w:ascii="Garamond" w:hAnsi="Garamond"/>
           <w:b/>
+          <w:sz w:val="28"/>
+          <w:szCs w:val="28"/>
         </w:rPr>
         <w:t>statements</w:t>
       </w:r>
       <w:r>
         <w:rPr>
           <w:rFonts w:ascii="Garamond" w:hAnsi="Garamond"/>
-        </w:rPr>
-        <w:t xml:space="preserve"> of some kind. Bonus points for being clever.</w:t>
-      </w:r>
-      <w:r>
-        <w:rPr>
-          <w:rFonts w:ascii="Garamond" w:hAnsi="Garamond"/>
-        </w:rPr>
-        <w:t xml:space="preserve"> (Note: you can’t use any of my “code”) </w:t>
-      </w:r>
+          <w:sz w:val="28"/>
+          <w:szCs w:val="28"/>
+        </w:rPr>
+        <w:t xml:space="preserve">. Bonus points for being clever. (Note: you can’t use any of my “code”) </w:t>
+      </w:r>
+    </w:p>
+    <w:p>
+      <w:pPr>
+        <w:rPr>
+          <w:rFonts w:ascii="Garamond" w:hAnsi="Garamond"/>
+          <w:sz w:val="28"/>
+          <w:szCs w:val="28"/>
+        </w:rPr>
+      </w:pPr>
     </w:p>
     <w:p>
       <w:pPr>
@@ -210,8 +324,8 @@
         <w:tblLook w:val="04A0" w:firstRow="1" w:lastRow="0" w:firstColumn="1" w:lastColumn="0" w:noHBand="0" w:noVBand="1"/>
       </w:tblPr>
       <w:tblGrid>
-        <w:gridCol w:w="4680"/>
-        <w:gridCol w:w="4040"/>
+        <w:gridCol w:w="4500"/>
+        <w:gridCol w:w="4220"/>
       </w:tblGrid>
       <w:tr>
         <w:trPr>
@@ -219,7 +333,7 @@
         </w:trPr>
         <w:tc>
           <w:tcPr>
-            <w:tcW w:w="4680" w:type="dxa"/>
+            <w:tcW w:w="4500" w:type="dxa"/>
             <w:tcBorders>
               <w:top w:val="nil"/>
               <w:left w:val="nil"/>
@@ -250,7 +364,7 @@
         </w:tc>
         <w:tc>
           <w:tcPr>
-            <w:tcW w:w="4040" w:type="dxa"/>
+            <w:tcW w:w="4220" w:type="dxa"/>
             <w:tcBorders>
               <w:top w:val="nil"/>
               <w:left w:val="nil"/>
@@ -285,7 +399,7 @@
       <w:tr>
         <w:tc>
           <w:tcPr>
-            <w:tcW w:w="4680" w:type="dxa"/>
+            <w:tcW w:w="4500" w:type="dxa"/>
             <w:tcBorders>
               <w:top w:val="nil"/>
               <w:left w:val="nil"/>
@@ -297,50 +411,92 @@
             <w:pPr>
               <w:rPr>
                 <w:rFonts w:ascii="Menlo" w:hAnsi="Menlo" w:cs="Menlo"/>
-              </w:rPr>
-            </w:pPr>
-          </w:p>
-          <w:p>
-            <w:pPr>
-              <w:rPr>
-                <w:rFonts w:ascii="Menlo" w:hAnsi="Menlo" w:cs="Menlo"/>
-              </w:rPr>
-            </w:pPr>
-            <w:r>
-              <w:rPr>
-                <w:rFonts w:ascii="Menlo" w:hAnsi="Menlo" w:cs="Menlo"/>
-              </w:rPr>
-              <w:t>if (condition){</w:t>
-            </w:r>
-          </w:p>
-          <w:p>
-            <w:pPr>
-              <w:rPr>
-                <w:rFonts w:ascii="Menlo" w:hAnsi="Menlo" w:cs="Menlo"/>
-              </w:rPr>
-            </w:pPr>
-            <w:r>
-              <w:rPr>
-                <w:rFonts w:ascii="Menlo" w:hAnsi="Menlo" w:cs="Menlo"/>
-              </w:rPr>
-              <w:t xml:space="preserve">    </w:t>
-            </w:r>
-            <w:r>
-              <w:rPr>
-                <w:rFonts w:ascii="Menlo" w:hAnsi="Menlo" w:cs="Menlo"/>
-              </w:rPr>
-              <w:t>Do Something</w:t>
-            </w:r>
-          </w:p>
-          <w:p>
-            <w:pPr>
-              <w:rPr>
-                <w:rFonts w:ascii="Menlo" w:hAnsi="Menlo" w:cs="Menlo"/>
-              </w:rPr>
-            </w:pPr>
-            <w:r>
-              <w:rPr>
-                <w:rFonts w:ascii="Menlo" w:hAnsi="Menlo" w:cs="Menlo"/>
+                <w:sz w:val="22"/>
+                <w:szCs w:val="22"/>
+              </w:rPr>
+            </w:pPr>
+          </w:p>
+          <w:p>
+            <w:pPr>
+              <w:rPr>
+                <w:rFonts w:ascii="Menlo" w:hAnsi="Menlo" w:cs="Menlo"/>
+                <w:sz w:val="22"/>
+                <w:szCs w:val="22"/>
+              </w:rPr>
+            </w:pPr>
+            <w:r>
+              <w:rPr>
+                <w:rFonts w:ascii="Menlo" w:hAnsi="Menlo" w:cs="Menlo"/>
+                <w:sz w:val="22"/>
+                <w:szCs w:val="22"/>
+              </w:rPr>
+              <w:t>if (condition)</w:t>
+            </w:r>
+            <w:r>
+              <w:rPr>
+                <w:rFonts w:ascii="Menlo" w:hAnsi="Menlo" w:cs="Menlo"/>
+                <w:sz w:val="22"/>
+                <w:szCs w:val="22"/>
+              </w:rPr>
+              <w:t xml:space="preserve"> </w:t>
+            </w:r>
+            <w:r>
+              <w:rPr>
+                <w:rFonts w:ascii="Menlo" w:hAnsi="Menlo" w:cs="Menlo"/>
+                <w:sz w:val="22"/>
+                <w:szCs w:val="22"/>
+              </w:rPr>
+              <w:t>{</w:t>
+            </w:r>
+          </w:p>
+          <w:p>
+            <w:pPr>
+              <w:rPr>
+                <w:rFonts w:ascii="Menlo" w:hAnsi="Menlo" w:cs="Menlo"/>
+                <w:sz w:val="22"/>
+                <w:szCs w:val="22"/>
+              </w:rPr>
+            </w:pPr>
+            <w:r>
+              <w:rPr>
+                <w:rFonts w:ascii="Menlo" w:hAnsi="Menlo" w:cs="Menlo"/>
+                <w:sz w:val="22"/>
+                <w:szCs w:val="22"/>
+              </w:rPr>
+              <w:t xml:space="preserve">    Do </w:t>
+            </w:r>
+            <w:proofErr w:type="gramStart"/>
+            <w:r>
+              <w:rPr>
+                <w:rFonts w:ascii="Menlo" w:hAnsi="Menlo" w:cs="Menlo"/>
+                <w:sz w:val="22"/>
+                <w:szCs w:val="22"/>
+              </w:rPr>
+              <w:t>s</w:t>
+            </w:r>
+            <w:r>
+              <w:rPr>
+                <w:rFonts w:ascii="Menlo" w:hAnsi="Menlo" w:cs="Menlo"/>
+                <w:sz w:val="22"/>
+                <w:szCs w:val="22"/>
+              </w:rPr>
+              <w:t>omething</w:t>
+            </w:r>
+            <w:proofErr w:type="gramEnd"/>
+          </w:p>
+          <w:p>
+            <w:pPr>
+              <w:rPr>
+                <w:rFonts w:ascii="Menlo" w:hAnsi="Menlo" w:cs="Menlo"/>
+                <w:sz w:val="22"/>
+                <w:szCs w:val="22"/>
+              </w:rPr>
+            </w:pPr>
+            <w:r>
+              <w:rPr>
+                <w:rFonts w:ascii="Menlo" w:hAnsi="Menlo" w:cs="Menlo"/>
+                <w:sz w:val="22"/>
+                <w:szCs w:val="22"/>
               </w:rPr>
               <w:t>}</w:t>
             </w:r>
@@ -349,13 +505,15 @@
             <w:pPr>
               <w:rPr>
                 <w:rFonts w:ascii="Garamond" w:hAnsi="Garamond"/>
+                <w:sz w:val="22"/>
+                <w:szCs w:val="22"/>
               </w:rPr>
             </w:pPr>
           </w:p>
         </w:tc>
         <w:tc>
           <w:tcPr>
-            <w:tcW w:w="4040" w:type="dxa"/>
+            <w:tcW w:w="4220" w:type="dxa"/>
             <w:vMerge w:val="restart"/>
             <w:tcBorders>
               <w:top w:val="nil"/>
@@ -368,334 +526,552 @@
             <w:pPr>
               <w:rPr>
                 <w:rFonts w:ascii="Garamond" w:hAnsi="Garamond"/>
-              </w:rPr>
-            </w:pPr>
+                <w:sz w:val="22"/>
+                <w:szCs w:val="22"/>
+              </w:rPr>
+            </w:pPr>
+          </w:p>
+          <w:p>
+            <w:pPr>
+              <w:rPr>
+                <w:rFonts w:ascii="Menlo" w:hAnsi="Menlo" w:cs="Menlo"/>
+                <w:sz w:val="22"/>
+                <w:szCs w:val="22"/>
+              </w:rPr>
+            </w:pPr>
+            <w:r>
+              <w:rPr>
+                <w:rFonts w:ascii="Menlo" w:hAnsi="Menlo" w:cs="Menlo"/>
+                <w:sz w:val="22"/>
+                <w:szCs w:val="22"/>
+              </w:rPr>
+              <w:t>drive into parking lot</w:t>
+            </w:r>
+          </w:p>
+          <w:p>
+            <w:pPr>
+              <w:spacing w:line="360" w:lineRule="auto"/>
+              <w:rPr>
+                <w:rFonts w:ascii="Menlo" w:hAnsi="Menlo" w:cs="Menlo"/>
+                <w:sz w:val="22"/>
+                <w:szCs w:val="22"/>
+              </w:rPr>
+            </w:pPr>
+            <w:r>
+              <w:rPr>
+                <w:rFonts w:ascii="Menlo" w:hAnsi="Menlo" w:cs="Menlo"/>
+                <w:sz w:val="22"/>
+                <w:szCs w:val="22"/>
+              </w:rPr>
+              <w:t>repeat until (</w:t>
+            </w:r>
+            <w:r>
+              <w:rPr>
+                <w:rFonts w:ascii="Menlo" w:hAnsi="Menlo" w:cs="Menlo"/>
+                <w:sz w:val="22"/>
+                <w:szCs w:val="22"/>
+              </w:rPr>
+              <w:t>empty space</w:t>
+            </w:r>
+            <w:r>
+              <w:rPr>
+                <w:rFonts w:ascii="Menlo" w:hAnsi="Menlo" w:cs="Menlo"/>
+                <w:sz w:val="22"/>
+                <w:szCs w:val="22"/>
+              </w:rPr>
+              <w:t>)</w:t>
+            </w:r>
+            <w:r>
+              <w:rPr>
+                <w:rFonts w:ascii="Menlo" w:hAnsi="Menlo" w:cs="Menlo"/>
+                <w:sz w:val="22"/>
+                <w:szCs w:val="22"/>
+              </w:rPr>
+              <w:t xml:space="preserve"> </w:t>
+            </w:r>
+            <w:r>
+              <w:rPr>
+                <w:rFonts w:ascii="Menlo" w:hAnsi="Menlo" w:cs="Menlo"/>
+                <w:sz w:val="22"/>
+                <w:szCs w:val="22"/>
+              </w:rPr>
+              <w:t>{</w:t>
+            </w:r>
+          </w:p>
+          <w:p>
+            <w:pPr>
+              <w:spacing w:line="360" w:lineRule="auto"/>
+              <w:rPr>
+                <w:rFonts w:ascii="Menlo" w:hAnsi="Menlo" w:cs="Menlo"/>
+                <w:sz w:val="22"/>
+                <w:szCs w:val="22"/>
+              </w:rPr>
+            </w:pPr>
+            <w:r>
+              <w:rPr>
+                <w:rFonts w:ascii="Menlo" w:hAnsi="Menlo" w:cs="Menlo"/>
+                <w:sz w:val="22"/>
+                <w:szCs w:val="22"/>
+              </w:rPr>
+              <w:t xml:space="preserve">    move 1 space </w:t>
+            </w:r>
+            <w:proofErr w:type="gramStart"/>
+            <w:r>
+              <w:rPr>
+                <w:rFonts w:ascii="Menlo" w:hAnsi="Menlo" w:cs="Menlo"/>
+                <w:sz w:val="22"/>
+                <w:szCs w:val="22"/>
+              </w:rPr>
+              <w:t>down</w:t>
+            </w:r>
+            <w:proofErr w:type="gramEnd"/>
+          </w:p>
+          <w:p>
+            <w:pPr>
+              <w:spacing w:line="360" w:lineRule="auto"/>
+              <w:rPr>
+                <w:rFonts w:ascii="Menlo" w:hAnsi="Menlo" w:cs="Menlo"/>
+                <w:sz w:val="22"/>
+                <w:szCs w:val="22"/>
+              </w:rPr>
+            </w:pPr>
+            <w:r>
+              <w:rPr>
+                <w:rFonts w:ascii="Menlo" w:hAnsi="Menlo" w:cs="Menlo"/>
+                <w:sz w:val="22"/>
+                <w:szCs w:val="22"/>
+              </w:rPr>
+              <w:t>}</w:t>
+            </w:r>
+          </w:p>
+          <w:p>
+            <w:pPr>
+              <w:spacing w:line="360" w:lineRule="auto"/>
+              <w:rPr>
+                <w:rFonts w:ascii="Menlo" w:hAnsi="Menlo" w:cs="Menlo"/>
+                <w:sz w:val="22"/>
+                <w:szCs w:val="22"/>
+              </w:rPr>
+            </w:pPr>
+            <w:r>
+              <w:rPr>
+                <w:rFonts w:ascii="Menlo" w:hAnsi="Menlo" w:cs="Menlo"/>
+                <w:sz w:val="22"/>
+                <w:szCs w:val="22"/>
+              </w:rPr>
+              <w:t xml:space="preserve">pull into </w:t>
+            </w:r>
+            <w:proofErr w:type="gramStart"/>
+            <w:r>
+              <w:rPr>
+                <w:rFonts w:ascii="Menlo" w:hAnsi="Menlo" w:cs="Menlo"/>
+                <w:sz w:val="22"/>
+                <w:szCs w:val="22"/>
+              </w:rPr>
+              <w:t>space</w:t>
+            </w:r>
+            <w:proofErr w:type="gramEnd"/>
+          </w:p>
+          <w:p>
+            <w:pPr>
+              <w:spacing w:line="360" w:lineRule="auto"/>
+              <w:rPr>
+                <w:rFonts w:ascii="Menlo" w:hAnsi="Menlo" w:cs="Menlo"/>
+                <w:sz w:val="22"/>
+                <w:szCs w:val="22"/>
+              </w:rPr>
+            </w:pPr>
+            <w:r>
+              <w:rPr>
+                <w:rFonts w:ascii="Menlo" w:hAnsi="Menlo" w:cs="Menlo"/>
+                <w:sz w:val="22"/>
+                <w:szCs w:val="22"/>
+              </w:rPr>
+              <w:t xml:space="preserve">if (car next to </w:t>
+            </w:r>
+            <w:proofErr w:type="gramStart"/>
+            <w:r>
+              <w:rPr>
+                <w:rFonts w:ascii="Menlo" w:hAnsi="Menlo" w:cs="Menlo"/>
+                <w:sz w:val="22"/>
+                <w:szCs w:val="22"/>
+              </w:rPr>
+              <w:t>me){</w:t>
+            </w:r>
+            <w:proofErr w:type="gramEnd"/>
+          </w:p>
+          <w:p>
+            <w:pPr>
+              <w:spacing w:line="360" w:lineRule="auto"/>
+              <w:rPr>
+                <w:rFonts w:ascii="Menlo" w:hAnsi="Menlo" w:cs="Menlo"/>
+                <w:sz w:val="22"/>
+                <w:szCs w:val="22"/>
+              </w:rPr>
+            </w:pPr>
+            <w:r>
+              <w:rPr>
+                <w:rFonts w:ascii="Menlo" w:hAnsi="Menlo" w:cs="Menlo"/>
+                <w:sz w:val="22"/>
+                <w:szCs w:val="22"/>
+              </w:rPr>
+              <w:t xml:space="preserve">    open car door slowly</w:t>
+            </w:r>
+          </w:p>
+          <w:p>
+            <w:pPr>
+              <w:spacing w:line="360" w:lineRule="auto"/>
+              <w:rPr>
+                <w:rFonts w:ascii="Menlo" w:hAnsi="Menlo" w:cs="Menlo"/>
+                <w:sz w:val="22"/>
+                <w:szCs w:val="22"/>
+              </w:rPr>
+            </w:pPr>
+            <w:r>
+              <w:rPr>
+                <w:rFonts w:ascii="Menlo" w:hAnsi="Menlo" w:cs="Menlo"/>
+                <w:sz w:val="22"/>
+                <w:szCs w:val="22"/>
+              </w:rPr>
+              <w:t>}</w:t>
+            </w:r>
+            <w:r>
+              <w:rPr>
+                <w:rFonts w:ascii="Menlo" w:hAnsi="Menlo" w:cs="Menlo"/>
+                <w:sz w:val="22"/>
+                <w:szCs w:val="22"/>
+              </w:rPr>
+              <w:t xml:space="preserve"> </w:t>
+            </w:r>
+            <w:r>
+              <w:rPr>
+                <w:rFonts w:ascii="Menlo" w:hAnsi="Menlo" w:cs="Menlo"/>
+                <w:sz w:val="22"/>
+                <w:szCs w:val="22"/>
+              </w:rPr>
+              <w:t>else</w:t>
+            </w:r>
+            <w:r>
+              <w:rPr>
+                <w:rFonts w:ascii="Menlo" w:hAnsi="Menlo" w:cs="Menlo"/>
+                <w:sz w:val="22"/>
+                <w:szCs w:val="22"/>
+              </w:rPr>
+              <w:t xml:space="preserve"> </w:t>
+            </w:r>
+            <w:r>
+              <w:rPr>
+                <w:rFonts w:ascii="Menlo" w:hAnsi="Menlo" w:cs="Menlo"/>
+                <w:sz w:val="22"/>
+                <w:szCs w:val="22"/>
+              </w:rPr>
+              <w:t>{</w:t>
+            </w:r>
+          </w:p>
+          <w:p>
+            <w:pPr>
+              <w:spacing w:line="360" w:lineRule="auto"/>
+              <w:rPr>
+                <w:rFonts w:ascii="Menlo" w:hAnsi="Menlo" w:cs="Menlo"/>
+                <w:sz w:val="22"/>
+                <w:szCs w:val="22"/>
+              </w:rPr>
+            </w:pPr>
+            <w:r>
+              <w:rPr>
+                <w:rFonts w:ascii="Menlo" w:hAnsi="Menlo" w:cs="Menlo"/>
+                <w:sz w:val="22"/>
+                <w:szCs w:val="22"/>
+              </w:rPr>
+              <w:t xml:space="preserve">    fling open </w:t>
+            </w:r>
+            <w:proofErr w:type="gramStart"/>
+            <w:r>
+              <w:rPr>
+                <w:rFonts w:ascii="Menlo" w:hAnsi="Menlo" w:cs="Menlo"/>
+                <w:sz w:val="22"/>
+                <w:szCs w:val="22"/>
+              </w:rPr>
+              <w:t>dramatically</w:t>
+            </w:r>
+            <w:proofErr w:type="gramEnd"/>
+          </w:p>
+          <w:p>
+            <w:pPr>
+              <w:spacing w:line="360" w:lineRule="auto"/>
+              <w:rPr>
+                <w:rFonts w:ascii="Menlo" w:hAnsi="Menlo" w:cs="Menlo"/>
+                <w:sz w:val="22"/>
+                <w:szCs w:val="22"/>
+              </w:rPr>
+            </w:pPr>
+            <w:r>
+              <w:rPr>
+                <w:rFonts w:ascii="Menlo" w:hAnsi="Menlo" w:cs="Menlo"/>
+                <w:sz w:val="22"/>
+                <w:szCs w:val="22"/>
+              </w:rPr>
+              <w:t>}</w:t>
+            </w:r>
+          </w:p>
+          <w:p>
+            <w:pPr>
+              <w:spacing w:line="360" w:lineRule="auto"/>
+              <w:rPr>
+                <w:rFonts w:ascii="Menlo" w:hAnsi="Menlo" w:cs="Menlo"/>
+                <w:sz w:val="22"/>
+                <w:szCs w:val="22"/>
+              </w:rPr>
+            </w:pPr>
+            <w:r>
+              <w:rPr>
+                <w:rFonts w:ascii="Menlo" w:hAnsi="Menlo" w:cs="Menlo"/>
+                <w:sz w:val="22"/>
+                <w:szCs w:val="22"/>
+              </w:rPr>
+              <w:t xml:space="preserve">go up </w:t>
+            </w:r>
+            <w:proofErr w:type="gramStart"/>
+            <w:r>
+              <w:rPr>
+                <w:rFonts w:ascii="Menlo" w:hAnsi="Menlo" w:cs="Menlo"/>
+                <w:sz w:val="22"/>
+                <w:szCs w:val="22"/>
+              </w:rPr>
+              <w:t>stairs</w:t>
+            </w:r>
+            <w:proofErr w:type="gramEnd"/>
+          </w:p>
+          <w:p>
+            <w:pPr>
+              <w:spacing w:line="360" w:lineRule="auto"/>
+              <w:rPr>
+                <w:rFonts w:ascii="Menlo" w:hAnsi="Menlo" w:cs="Menlo"/>
+                <w:sz w:val="22"/>
+                <w:szCs w:val="22"/>
+              </w:rPr>
+            </w:pPr>
+            <w:r>
+              <w:rPr>
+                <w:rFonts w:ascii="Menlo" w:hAnsi="Menlo" w:cs="Menlo"/>
+                <w:sz w:val="22"/>
+                <w:szCs w:val="22"/>
+              </w:rPr>
+              <w:t>if (door is closed)</w:t>
+            </w:r>
+            <w:r>
+              <w:rPr>
+                <w:rFonts w:ascii="Menlo" w:hAnsi="Menlo" w:cs="Menlo"/>
+                <w:sz w:val="22"/>
+                <w:szCs w:val="22"/>
+              </w:rPr>
+              <w:t xml:space="preserve"> </w:t>
+            </w:r>
+            <w:r>
+              <w:rPr>
+                <w:rFonts w:ascii="Menlo" w:hAnsi="Menlo" w:cs="Menlo"/>
+                <w:sz w:val="22"/>
+                <w:szCs w:val="22"/>
+              </w:rPr>
+              <w:t>{</w:t>
+            </w:r>
+          </w:p>
+          <w:p>
+            <w:pPr>
+              <w:spacing w:line="360" w:lineRule="auto"/>
+              <w:rPr>
+                <w:rFonts w:ascii="Menlo" w:hAnsi="Menlo" w:cs="Menlo"/>
+                <w:sz w:val="22"/>
+                <w:szCs w:val="22"/>
+              </w:rPr>
+            </w:pPr>
+            <w:r>
+              <w:rPr>
+                <w:rFonts w:ascii="Menlo" w:hAnsi="Menlo" w:cs="Menlo"/>
+                <w:sz w:val="22"/>
+                <w:szCs w:val="22"/>
+              </w:rPr>
+              <w:t xml:space="preserve">    open door</w:t>
+            </w:r>
+          </w:p>
+          <w:p>
+            <w:pPr>
+              <w:spacing w:line="360" w:lineRule="auto"/>
+              <w:rPr>
+                <w:rFonts w:ascii="Menlo" w:hAnsi="Menlo" w:cs="Menlo"/>
+                <w:sz w:val="22"/>
+                <w:szCs w:val="22"/>
+              </w:rPr>
+            </w:pPr>
+            <w:r>
+              <w:rPr>
+                <w:rFonts w:ascii="Menlo" w:hAnsi="Menlo" w:cs="Menlo"/>
+                <w:sz w:val="22"/>
+                <w:szCs w:val="22"/>
+              </w:rPr>
+              <w:t>}</w:t>
+            </w:r>
+          </w:p>
+          <w:p>
+            <w:pPr>
+              <w:spacing w:line="360" w:lineRule="auto"/>
+              <w:rPr>
+                <w:rFonts w:ascii="Menlo" w:hAnsi="Menlo" w:cs="Menlo"/>
+                <w:sz w:val="22"/>
+                <w:szCs w:val="22"/>
+              </w:rPr>
+            </w:pPr>
+            <w:r>
+              <w:rPr>
+                <w:rFonts w:ascii="Menlo" w:hAnsi="Menlo" w:cs="Menlo"/>
+                <w:sz w:val="22"/>
+                <w:szCs w:val="22"/>
+              </w:rPr>
+              <w:t xml:space="preserve">go through </w:t>
+            </w:r>
+            <w:proofErr w:type="gramStart"/>
+            <w:r>
+              <w:rPr>
+                <w:rFonts w:ascii="Menlo" w:hAnsi="Menlo" w:cs="Menlo"/>
+                <w:sz w:val="22"/>
+                <w:szCs w:val="22"/>
+              </w:rPr>
+              <w:t>door</w:t>
+            </w:r>
+            <w:proofErr w:type="gramEnd"/>
+          </w:p>
+          <w:p>
+            <w:pPr>
+              <w:spacing w:line="360" w:lineRule="auto"/>
+              <w:rPr>
+                <w:rFonts w:ascii="Menlo" w:hAnsi="Menlo" w:cs="Menlo"/>
+                <w:sz w:val="22"/>
+                <w:szCs w:val="22"/>
+              </w:rPr>
+            </w:pPr>
+            <w:r>
+              <w:rPr>
+                <w:rFonts w:ascii="Menlo" w:hAnsi="Menlo" w:cs="Menlo"/>
+                <w:sz w:val="22"/>
+                <w:szCs w:val="22"/>
+              </w:rPr>
+              <w:t>repeat until (after 3:00)</w:t>
+            </w:r>
+            <w:r>
+              <w:rPr>
+                <w:rFonts w:ascii="Menlo" w:hAnsi="Menlo" w:cs="Menlo"/>
+                <w:sz w:val="22"/>
+                <w:szCs w:val="22"/>
+              </w:rPr>
+              <w:t xml:space="preserve"> </w:t>
+            </w:r>
+            <w:r>
+              <w:rPr>
+                <w:rFonts w:ascii="Menlo" w:hAnsi="Menlo" w:cs="Menlo"/>
+                <w:sz w:val="22"/>
+                <w:szCs w:val="22"/>
+              </w:rPr>
+              <w:t>{</w:t>
+            </w:r>
+          </w:p>
+          <w:p>
+            <w:pPr>
+              <w:spacing w:line="360" w:lineRule="auto"/>
+              <w:rPr>
+                <w:rFonts w:ascii="Menlo" w:hAnsi="Menlo" w:cs="Menlo"/>
+                <w:sz w:val="22"/>
+                <w:szCs w:val="22"/>
+              </w:rPr>
+            </w:pPr>
+            <w:r>
+              <w:rPr>
+                <w:rFonts w:ascii="Menlo" w:hAnsi="Menlo" w:cs="Menlo"/>
+                <w:sz w:val="22"/>
+                <w:szCs w:val="22"/>
+              </w:rPr>
+              <w:t xml:space="preserve">    go to </w:t>
+            </w:r>
+            <w:proofErr w:type="gramStart"/>
+            <w:r>
+              <w:rPr>
+                <w:rFonts w:ascii="Menlo" w:hAnsi="Menlo" w:cs="Menlo"/>
+                <w:sz w:val="22"/>
+                <w:szCs w:val="22"/>
+              </w:rPr>
+              <w:t>class</w:t>
+            </w:r>
+            <w:proofErr w:type="gramEnd"/>
+          </w:p>
+          <w:p>
+            <w:pPr>
+              <w:spacing w:line="360" w:lineRule="auto"/>
+              <w:rPr>
+                <w:rFonts w:ascii="Menlo" w:hAnsi="Menlo" w:cs="Menlo"/>
+                <w:sz w:val="22"/>
+                <w:szCs w:val="22"/>
+              </w:rPr>
+            </w:pPr>
+            <w:r>
+              <w:rPr>
+                <w:rFonts w:ascii="Menlo" w:hAnsi="Menlo" w:cs="Menlo"/>
+                <w:sz w:val="22"/>
+                <w:szCs w:val="22"/>
+              </w:rPr>
+              <w:t xml:space="preserve">    learn</w:t>
+            </w:r>
+          </w:p>
+          <w:p>
+            <w:pPr>
+              <w:spacing w:line="360" w:lineRule="auto"/>
+              <w:rPr>
+                <w:rFonts w:ascii="Menlo" w:hAnsi="Menlo" w:cs="Menlo"/>
+                <w:sz w:val="22"/>
+                <w:szCs w:val="22"/>
+              </w:rPr>
+            </w:pPr>
+            <w:r>
+              <w:rPr>
+                <w:rFonts w:ascii="Menlo" w:hAnsi="Menlo" w:cs="Menlo"/>
+                <w:sz w:val="22"/>
+                <w:szCs w:val="22"/>
+              </w:rPr>
+              <w:t xml:space="preserve">    leave </w:t>
+            </w:r>
+            <w:proofErr w:type="gramStart"/>
+            <w:r>
+              <w:rPr>
+                <w:rFonts w:ascii="Menlo" w:hAnsi="Menlo" w:cs="Menlo"/>
+                <w:sz w:val="22"/>
+                <w:szCs w:val="22"/>
+              </w:rPr>
+              <w:t>class</w:t>
+            </w:r>
+            <w:proofErr w:type="gramEnd"/>
+          </w:p>
+          <w:p>
+            <w:pPr>
+              <w:spacing w:line="360" w:lineRule="auto"/>
+              <w:rPr>
+                <w:rFonts w:ascii="Menlo" w:hAnsi="Menlo" w:cs="Menlo"/>
+                <w:sz w:val="22"/>
+                <w:szCs w:val="22"/>
+              </w:rPr>
+            </w:pPr>
+            <w:r>
+              <w:rPr>
+                <w:rFonts w:ascii="Menlo" w:hAnsi="Menlo" w:cs="Menlo"/>
+                <w:sz w:val="22"/>
+                <w:szCs w:val="22"/>
+              </w:rPr>
+              <w:t>}</w:t>
+            </w:r>
           </w:p>
           <w:p>
             <w:pPr>
               <w:rPr>
                 <w:rFonts w:ascii="Garamond" w:hAnsi="Garamond"/>
-              </w:rPr>
-            </w:pPr>
-            <w:r>
-              <w:rPr>
-                <w:rFonts w:ascii="Garamond" w:hAnsi="Garamond"/>
-              </w:rPr>
-              <w:t>drive into parking lot</w:t>
-            </w:r>
-          </w:p>
-          <w:p>
-            <w:pPr>
-              <w:spacing w:line="360" w:lineRule="auto"/>
-              <w:rPr>
-                <w:rFonts w:ascii="Garamond" w:hAnsi="Garamond"/>
-              </w:rPr>
-            </w:pPr>
-            <w:r>
-              <w:rPr>
-                <w:rFonts w:ascii="Garamond" w:hAnsi="Garamond"/>
-              </w:rPr>
-              <w:t>repeat until (parking space empty){</w:t>
-            </w:r>
-          </w:p>
-          <w:p>
-            <w:pPr>
-              <w:spacing w:line="360" w:lineRule="auto"/>
-              <w:rPr>
-                <w:rFonts w:ascii="Garamond" w:hAnsi="Garamond"/>
-              </w:rPr>
-            </w:pPr>
-            <w:r>
-              <w:rPr>
-                <w:rFonts w:ascii="Garamond" w:hAnsi="Garamond"/>
-              </w:rPr>
-              <w:t xml:space="preserve">    </w:t>
-            </w:r>
-            <w:r>
-              <w:rPr>
-                <w:rFonts w:ascii="Garamond" w:hAnsi="Garamond"/>
-              </w:rPr>
-              <w:t>move 1 space down</w:t>
-            </w:r>
-          </w:p>
-          <w:p>
-            <w:pPr>
-              <w:spacing w:line="360" w:lineRule="auto"/>
-              <w:rPr>
-                <w:rFonts w:ascii="Garamond" w:hAnsi="Garamond"/>
-              </w:rPr>
-            </w:pPr>
-            <w:r>
-              <w:rPr>
-                <w:rFonts w:ascii="Garamond" w:hAnsi="Garamond"/>
-              </w:rPr>
-              <w:t>}</w:t>
-            </w:r>
-          </w:p>
-          <w:p>
-            <w:pPr>
-              <w:spacing w:line="360" w:lineRule="auto"/>
-              <w:rPr>
-                <w:rFonts w:ascii="Garamond" w:hAnsi="Garamond"/>
-              </w:rPr>
-            </w:pPr>
-            <w:r>
-              <w:rPr>
-                <w:rFonts w:ascii="Garamond" w:hAnsi="Garamond"/>
-              </w:rPr>
-              <w:t>pull into space</w:t>
-            </w:r>
-          </w:p>
-          <w:p>
-            <w:pPr>
-              <w:spacing w:line="360" w:lineRule="auto"/>
-              <w:rPr>
-                <w:rFonts w:ascii="Garamond" w:hAnsi="Garamond"/>
-              </w:rPr>
-            </w:pPr>
-            <w:r>
-              <w:rPr>
-                <w:rFonts w:ascii="Garamond" w:hAnsi="Garamond"/>
-              </w:rPr>
-              <w:t>if (car next to me){</w:t>
-            </w:r>
-          </w:p>
-          <w:p>
-            <w:pPr>
-              <w:spacing w:line="360" w:lineRule="auto"/>
-              <w:rPr>
-                <w:rFonts w:ascii="Garamond" w:hAnsi="Garamond"/>
-              </w:rPr>
-            </w:pPr>
-            <w:r>
-              <w:rPr>
-                <w:rFonts w:ascii="Garamond" w:hAnsi="Garamond"/>
-              </w:rPr>
-              <w:t xml:space="preserve">    </w:t>
-            </w:r>
-            <w:r>
-              <w:rPr>
-                <w:rFonts w:ascii="Garamond" w:hAnsi="Garamond"/>
-              </w:rPr>
-              <w:t>open car door slowly</w:t>
-            </w:r>
-          </w:p>
-          <w:p>
-            <w:pPr>
-              <w:spacing w:line="360" w:lineRule="auto"/>
-              <w:rPr>
-                <w:rFonts w:ascii="Garamond" w:hAnsi="Garamond"/>
-              </w:rPr>
-            </w:pPr>
-            <w:r>
-              <w:rPr>
-                <w:rFonts w:ascii="Garamond" w:hAnsi="Garamond"/>
-              </w:rPr>
-              <w:t>}else{</w:t>
-            </w:r>
-          </w:p>
-          <w:p>
-            <w:pPr>
-              <w:spacing w:line="360" w:lineRule="auto"/>
-              <w:rPr>
-                <w:rFonts w:ascii="Garamond" w:hAnsi="Garamond"/>
-              </w:rPr>
-            </w:pPr>
-            <w:r>
-              <w:rPr>
-                <w:rFonts w:ascii="Garamond" w:hAnsi="Garamond"/>
-              </w:rPr>
-              <w:t xml:space="preserve">    </w:t>
-            </w:r>
-            <w:r>
-              <w:rPr>
-                <w:rFonts w:ascii="Garamond" w:hAnsi="Garamond"/>
-              </w:rPr>
-              <w:t>fling open dramatically</w:t>
-            </w:r>
-          </w:p>
-          <w:p>
-            <w:pPr>
-              <w:spacing w:line="360" w:lineRule="auto"/>
-              <w:rPr>
-                <w:rFonts w:ascii="Garamond" w:hAnsi="Garamond"/>
-              </w:rPr>
-            </w:pPr>
-            <w:r>
-              <w:rPr>
-                <w:rFonts w:ascii="Garamond" w:hAnsi="Garamond"/>
-              </w:rPr>
-              <w:t>}</w:t>
-            </w:r>
-          </w:p>
-          <w:p>
-            <w:pPr>
-              <w:spacing w:line="360" w:lineRule="auto"/>
-              <w:rPr>
-                <w:rFonts w:ascii="Garamond" w:hAnsi="Garamond"/>
-              </w:rPr>
-            </w:pPr>
-            <w:r>
-              <w:rPr>
-                <w:rFonts w:ascii="Garamond" w:hAnsi="Garamond"/>
-              </w:rPr>
-              <w:t>go up stairs</w:t>
-            </w:r>
-          </w:p>
-          <w:p>
-            <w:pPr>
-              <w:spacing w:line="360" w:lineRule="auto"/>
-              <w:rPr>
-                <w:rFonts w:ascii="Garamond" w:hAnsi="Garamond"/>
-              </w:rPr>
-            </w:pPr>
-            <w:r>
-              <w:rPr>
-                <w:rFonts w:ascii="Garamond" w:hAnsi="Garamond"/>
-              </w:rPr>
-              <w:t>if (door is closed){</w:t>
-            </w:r>
-          </w:p>
-          <w:p>
-            <w:pPr>
-              <w:spacing w:line="360" w:lineRule="auto"/>
-              <w:rPr>
-                <w:rFonts w:ascii="Garamond" w:hAnsi="Garamond"/>
-              </w:rPr>
-            </w:pPr>
-            <w:r>
-              <w:rPr>
-                <w:rFonts w:ascii="Garamond" w:hAnsi="Garamond"/>
-              </w:rPr>
-              <w:t xml:space="preserve">    </w:t>
-            </w:r>
-            <w:r>
-              <w:rPr>
-                <w:rFonts w:ascii="Garamond" w:hAnsi="Garamond"/>
-              </w:rPr>
-              <w:t>open door</w:t>
-            </w:r>
-          </w:p>
-          <w:p>
-            <w:pPr>
-              <w:spacing w:line="360" w:lineRule="auto"/>
-              <w:rPr>
-                <w:rFonts w:ascii="Garamond" w:hAnsi="Garamond"/>
-              </w:rPr>
-            </w:pPr>
-            <w:r>
-              <w:rPr>
-                <w:rFonts w:ascii="Garamond" w:hAnsi="Garamond"/>
-              </w:rPr>
-              <w:t>}</w:t>
-            </w:r>
-          </w:p>
-          <w:p>
-            <w:pPr>
-              <w:spacing w:line="360" w:lineRule="auto"/>
-              <w:rPr>
-                <w:rFonts w:ascii="Garamond" w:hAnsi="Garamond"/>
-              </w:rPr>
-            </w:pPr>
-            <w:r>
-              <w:rPr>
-                <w:rFonts w:ascii="Garamond" w:hAnsi="Garamond"/>
-              </w:rPr>
-              <w:t>go through door</w:t>
-            </w:r>
-          </w:p>
-          <w:p>
-            <w:pPr>
-              <w:spacing w:line="360" w:lineRule="auto"/>
-              <w:rPr>
-                <w:rFonts w:ascii="Garamond" w:hAnsi="Garamond"/>
-              </w:rPr>
-            </w:pPr>
-            <w:r>
-              <w:rPr>
-                <w:rFonts w:ascii="Garamond" w:hAnsi="Garamond"/>
-              </w:rPr>
-              <w:t>repeat until (after 3:00){</w:t>
-            </w:r>
-          </w:p>
-          <w:p>
-            <w:pPr>
-              <w:spacing w:line="360" w:lineRule="auto"/>
-              <w:rPr>
-                <w:rFonts w:ascii="Garamond" w:hAnsi="Garamond"/>
-              </w:rPr>
-            </w:pPr>
-            <w:r>
-              <w:rPr>
-                <w:rFonts w:ascii="Garamond" w:hAnsi="Garamond"/>
-              </w:rPr>
-              <w:t xml:space="preserve">    </w:t>
-            </w:r>
-            <w:r>
-              <w:rPr>
-                <w:rFonts w:ascii="Garamond" w:hAnsi="Garamond"/>
-              </w:rPr>
-              <w:t>go to class</w:t>
-            </w:r>
-          </w:p>
-          <w:p>
-            <w:pPr>
-              <w:spacing w:line="360" w:lineRule="auto"/>
-              <w:rPr>
-                <w:rFonts w:ascii="Garamond" w:hAnsi="Garamond"/>
-              </w:rPr>
-            </w:pPr>
-            <w:r>
-              <w:rPr>
-                <w:rFonts w:ascii="Garamond" w:hAnsi="Garamond"/>
-              </w:rPr>
-              <w:t xml:space="preserve">    </w:t>
-            </w:r>
-            <w:r>
-              <w:rPr>
-                <w:rFonts w:ascii="Garamond" w:hAnsi="Garamond"/>
-              </w:rPr>
-              <w:t>learn</w:t>
-            </w:r>
-          </w:p>
-          <w:p>
-            <w:pPr>
-              <w:spacing w:line="360" w:lineRule="auto"/>
-              <w:rPr>
-                <w:rFonts w:ascii="Garamond" w:hAnsi="Garamond"/>
-              </w:rPr>
-            </w:pPr>
-            <w:r>
-              <w:rPr>
-                <w:rFonts w:ascii="Garamond" w:hAnsi="Garamond"/>
-              </w:rPr>
-              <w:t xml:space="preserve">    </w:t>
-            </w:r>
-            <w:r>
-              <w:rPr>
-                <w:rFonts w:ascii="Garamond" w:hAnsi="Garamond"/>
-              </w:rPr>
-              <w:t>leave class</w:t>
-            </w:r>
-          </w:p>
-          <w:p>
-            <w:pPr>
-              <w:spacing w:line="360" w:lineRule="auto"/>
-              <w:rPr>
-                <w:rFonts w:ascii="Garamond" w:hAnsi="Garamond"/>
-              </w:rPr>
-            </w:pPr>
-            <w:r>
-              <w:rPr>
-                <w:rFonts w:ascii="Garamond" w:hAnsi="Garamond"/>
-              </w:rPr>
-              <w:t>}</w:t>
-            </w:r>
-          </w:p>
-          <w:p>
-            <w:pPr>
-              <w:rPr>
-                <w:rFonts w:ascii="Garamond" w:hAnsi="Garamond"/>
+                <w:sz w:val="22"/>
+                <w:szCs w:val="22"/>
               </w:rPr>
             </w:pPr>
           </w:p>
@@ -704,7 +1080,7 @@
       <w:tr>
         <w:tc>
           <w:tcPr>
-            <w:tcW w:w="4680" w:type="dxa"/>
+            <w:tcW w:w="4500" w:type="dxa"/>
             <w:tcBorders>
               <w:top w:val="nil"/>
               <w:left w:val="nil"/>
@@ -717,95 +1093,184 @@
               <w:ind w:left="360" w:firstLine="360"/>
               <w:rPr>
                 <w:rFonts w:ascii="Garamond" w:hAnsi="Garamond"/>
-              </w:rPr>
-            </w:pPr>
-          </w:p>
-          <w:p>
-            <w:pPr>
-              <w:rPr>
-                <w:rFonts w:ascii="Menlo" w:hAnsi="Menlo" w:cs="Menlo"/>
-              </w:rPr>
-            </w:pPr>
-            <w:r>
-              <w:rPr>
-                <w:rFonts w:ascii="Menlo" w:hAnsi="Menlo" w:cs="Menlo"/>
-              </w:rPr>
-              <w:t>if (condition){</w:t>
-            </w:r>
-          </w:p>
-          <w:p>
-            <w:pPr>
-              <w:rPr>
-                <w:rFonts w:ascii="Menlo" w:hAnsi="Menlo" w:cs="Menlo"/>
-              </w:rPr>
-            </w:pPr>
-            <w:r>
-              <w:rPr>
-                <w:rFonts w:ascii="Menlo" w:hAnsi="Menlo" w:cs="Menlo"/>
-              </w:rPr>
-              <w:t xml:space="preserve">    </w:t>
-            </w:r>
-            <w:r>
-              <w:rPr>
-                <w:rFonts w:ascii="Menlo" w:hAnsi="Menlo" w:cs="Menlo"/>
-              </w:rPr>
-              <w:t>Do Something</w:t>
-            </w:r>
-          </w:p>
-          <w:p>
-            <w:pPr>
-              <w:rPr>
-                <w:rFonts w:ascii="Menlo" w:hAnsi="Menlo" w:cs="Menlo"/>
-              </w:rPr>
-            </w:pPr>
-            <w:r>
-              <w:rPr>
-                <w:rFonts w:ascii="Menlo" w:hAnsi="Menlo" w:cs="Menlo"/>
+                <w:sz w:val="22"/>
+                <w:szCs w:val="22"/>
+              </w:rPr>
+            </w:pPr>
+          </w:p>
+          <w:p>
+            <w:pPr>
+              <w:rPr>
+                <w:rFonts w:ascii="Menlo" w:hAnsi="Menlo" w:cs="Menlo"/>
+                <w:sz w:val="22"/>
+                <w:szCs w:val="22"/>
+              </w:rPr>
+            </w:pPr>
+            <w:r>
+              <w:rPr>
+                <w:rFonts w:ascii="Menlo" w:hAnsi="Menlo" w:cs="Menlo"/>
+                <w:sz w:val="22"/>
+                <w:szCs w:val="22"/>
+              </w:rPr>
+              <w:t>if (condition)</w:t>
+            </w:r>
+            <w:r>
+              <w:rPr>
+                <w:rFonts w:ascii="Menlo" w:hAnsi="Menlo" w:cs="Menlo"/>
+                <w:sz w:val="22"/>
+                <w:szCs w:val="22"/>
+              </w:rPr>
+              <w:t xml:space="preserve"> </w:t>
+            </w:r>
+            <w:r>
+              <w:rPr>
+                <w:rFonts w:ascii="Menlo" w:hAnsi="Menlo" w:cs="Menlo"/>
+                <w:sz w:val="22"/>
+                <w:szCs w:val="22"/>
+              </w:rPr>
+              <w:t>{</w:t>
+            </w:r>
+          </w:p>
+          <w:p>
+            <w:pPr>
+              <w:rPr>
+                <w:rFonts w:ascii="Menlo" w:hAnsi="Menlo" w:cs="Menlo"/>
+                <w:sz w:val="22"/>
+                <w:szCs w:val="22"/>
+              </w:rPr>
+            </w:pPr>
+            <w:r>
+              <w:rPr>
+                <w:rFonts w:ascii="Menlo" w:hAnsi="Menlo" w:cs="Menlo"/>
+                <w:sz w:val="22"/>
+                <w:szCs w:val="22"/>
+              </w:rPr>
+              <w:t xml:space="preserve">    Do </w:t>
+            </w:r>
+            <w:proofErr w:type="gramStart"/>
+            <w:r>
+              <w:rPr>
+                <w:rFonts w:ascii="Menlo" w:hAnsi="Menlo" w:cs="Menlo"/>
+                <w:sz w:val="22"/>
+                <w:szCs w:val="22"/>
+              </w:rPr>
+              <w:t>s</w:t>
+            </w:r>
+            <w:r>
+              <w:rPr>
+                <w:rFonts w:ascii="Menlo" w:hAnsi="Menlo" w:cs="Menlo"/>
+                <w:sz w:val="22"/>
+                <w:szCs w:val="22"/>
+              </w:rPr>
+              <w:t>omething</w:t>
+            </w:r>
+            <w:proofErr w:type="gramEnd"/>
+          </w:p>
+          <w:p>
+            <w:pPr>
+              <w:rPr>
+                <w:rFonts w:ascii="Menlo" w:hAnsi="Menlo" w:cs="Menlo"/>
+                <w:sz w:val="22"/>
+                <w:szCs w:val="22"/>
+              </w:rPr>
+            </w:pPr>
+            <w:r>
+              <w:rPr>
+                <w:rFonts w:ascii="Menlo" w:hAnsi="Menlo" w:cs="Menlo"/>
+                <w:sz w:val="22"/>
+                <w:szCs w:val="22"/>
               </w:rPr>
               <w:t>}</w:t>
             </w:r>
-          </w:p>
-          <w:p>
-            <w:pPr>
-              <w:rPr>
-                <w:rFonts w:ascii="Menlo" w:hAnsi="Menlo" w:cs="Menlo"/>
-              </w:rPr>
-            </w:pPr>
-            <w:r>
-              <w:rPr>
-                <w:rFonts w:ascii="Menlo" w:hAnsi="Menlo" w:cs="Menlo"/>
-              </w:rPr>
-              <w:t>else{</w:t>
-            </w:r>
-          </w:p>
-          <w:p>
-            <w:pPr>
-              <w:rPr>
-                <w:rFonts w:ascii="Menlo" w:hAnsi="Menlo" w:cs="Menlo"/>
-              </w:rPr>
-            </w:pPr>
-            <w:r>
-              <w:rPr>
-                <w:rFonts w:ascii="Menlo" w:hAnsi="Menlo" w:cs="Menlo"/>
-              </w:rPr>
-              <w:t xml:space="preserve">    </w:t>
-            </w:r>
-            <w:r>
-              <w:rPr>
-                <w:rFonts w:ascii="Menlo" w:hAnsi="Menlo" w:cs="Menlo"/>
-              </w:rPr>
-              <w:t>Do something Else</w:t>
-            </w:r>
-          </w:p>
-          <w:p>
-            <w:pPr>
-              <w:rPr>
-                <w:rFonts w:ascii="Menlo" w:hAnsi="Menlo" w:cs="Menlo"/>
-              </w:rPr>
-            </w:pPr>
-            <w:r>
-              <w:rPr>
-                <w:rFonts w:ascii="Menlo" w:hAnsi="Menlo" w:cs="Menlo"/>
+            <w:r>
+              <w:rPr>
+                <w:rFonts w:ascii="Menlo" w:hAnsi="Menlo" w:cs="Menlo"/>
+                <w:sz w:val="22"/>
+                <w:szCs w:val="22"/>
+              </w:rPr>
+              <w:t xml:space="preserve"> </w:t>
+            </w:r>
+            <w:r>
+              <w:rPr>
+                <w:rFonts w:ascii="Menlo" w:hAnsi="Menlo" w:cs="Menlo"/>
+                <w:sz w:val="22"/>
+                <w:szCs w:val="22"/>
+              </w:rPr>
+              <w:t>else</w:t>
+            </w:r>
+            <w:r>
+              <w:rPr>
+                <w:rFonts w:ascii="Menlo" w:hAnsi="Menlo" w:cs="Menlo"/>
+                <w:sz w:val="22"/>
+                <w:szCs w:val="22"/>
+              </w:rPr>
+              <w:t xml:space="preserve"> </w:t>
+            </w:r>
+            <w:r>
+              <w:rPr>
+                <w:rFonts w:ascii="Menlo" w:hAnsi="Menlo" w:cs="Menlo"/>
+                <w:sz w:val="22"/>
+                <w:szCs w:val="22"/>
+              </w:rPr>
+              <w:t>{</w:t>
+            </w:r>
+          </w:p>
+          <w:p>
+            <w:pPr>
+              <w:rPr>
+                <w:rFonts w:ascii="Menlo" w:hAnsi="Menlo" w:cs="Menlo"/>
+                <w:sz w:val="22"/>
+                <w:szCs w:val="22"/>
+              </w:rPr>
+            </w:pPr>
+            <w:r>
+              <w:rPr>
+                <w:rFonts w:ascii="Menlo" w:hAnsi="Menlo" w:cs="Menlo"/>
+                <w:sz w:val="22"/>
+                <w:szCs w:val="22"/>
+              </w:rPr>
+              <w:t xml:space="preserve">    Do </w:t>
+            </w:r>
+            <w:r>
+              <w:rPr>
+                <w:rFonts w:ascii="Menlo" w:hAnsi="Menlo" w:cs="Menlo"/>
+                <w:sz w:val="22"/>
+                <w:szCs w:val="22"/>
+              </w:rPr>
+              <w:t>s</w:t>
+            </w:r>
+            <w:r>
+              <w:rPr>
+                <w:rFonts w:ascii="Menlo" w:hAnsi="Menlo" w:cs="Menlo"/>
+                <w:sz w:val="22"/>
+                <w:szCs w:val="22"/>
+              </w:rPr>
+              <w:t xml:space="preserve">omething </w:t>
+            </w:r>
+            <w:proofErr w:type="gramStart"/>
+            <w:r>
+              <w:rPr>
+                <w:rFonts w:ascii="Menlo" w:hAnsi="Menlo" w:cs="Menlo"/>
+                <w:sz w:val="22"/>
+                <w:szCs w:val="22"/>
+              </w:rPr>
+              <w:t>different</w:t>
+            </w:r>
+            <w:proofErr w:type="gramEnd"/>
+          </w:p>
+          <w:p>
+            <w:pPr>
+              <w:rPr>
+                <w:rFonts w:ascii="Menlo" w:hAnsi="Menlo" w:cs="Menlo"/>
+                <w:sz w:val="22"/>
+                <w:szCs w:val="22"/>
+              </w:rPr>
+            </w:pPr>
+            <w:r>
+              <w:rPr>
+                <w:rFonts w:ascii="Menlo" w:hAnsi="Menlo" w:cs="Menlo"/>
+                <w:sz w:val="22"/>
+                <w:szCs w:val="22"/>
               </w:rPr>
               <w:t>}</w:t>
             </w:r>
@@ -814,13 +1279,15 @@
             <w:pPr>
               <w:rPr>
                 <w:rFonts w:ascii="Garamond" w:hAnsi="Garamond"/>
+                <w:sz w:val="22"/>
+                <w:szCs w:val="22"/>
               </w:rPr>
             </w:pPr>
           </w:p>
         </w:tc>
         <w:tc>
           <w:tcPr>
-            <w:tcW w:w="4040" w:type="dxa"/>
+            <w:tcW w:w="4220" w:type="dxa"/>
             <w:vMerge/>
             <w:tcBorders>
               <w:top w:val="nil"/>
@@ -841,7 +1308,7 @@
       <w:tr>
         <w:tc>
           <w:tcPr>
-            <w:tcW w:w="4680" w:type="dxa"/>
+            <w:tcW w:w="4500" w:type="dxa"/>
             <w:tcBorders>
               <w:top w:val="nil"/>
               <w:left w:val="nil"/>
@@ -853,43 +1320,75 @@
             <w:pPr>
               <w:rPr>
                 <w:rFonts w:ascii="Menlo" w:hAnsi="Menlo" w:cs="Menlo"/>
-              </w:rPr>
-            </w:pPr>
-            <w:r>
-              <w:rPr>
-                <w:rFonts w:ascii="Menlo" w:hAnsi="Menlo" w:cs="Menlo"/>
-              </w:rPr>
-              <w:t>repeat until (condition){</w:t>
-            </w:r>
-          </w:p>
-          <w:p>
-            <w:pPr>
-              <w:rPr>
-                <w:rFonts w:ascii="Menlo" w:hAnsi="Menlo" w:cs="Menlo"/>
-              </w:rPr>
-            </w:pPr>
-            <w:r>
-              <w:rPr>
-                <w:rFonts w:ascii="Menlo" w:hAnsi="Menlo" w:cs="Menlo"/>
-              </w:rPr>
-              <w:t xml:space="preserve">    </w:t>
-            </w:r>
-            <w:r>
-              <w:rPr>
-                <w:rFonts w:ascii="Menlo" w:hAnsi="Menlo" w:cs="Menlo"/>
-              </w:rPr>
-              <w:t>Do something</w:t>
-            </w:r>
-          </w:p>
-          <w:p>
-            <w:pPr>
-              <w:rPr>
-                <w:rFonts w:ascii="Menlo" w:hAnsi="Menlo" w:cs="Menlo"/>
-              </w:rPr>
-            </w:pPr>
-            <w:r>
-              <w:rPr>
-                <w:rFonts w:ascii="Menlo" w:hAnsi="Menlo" w:cs="Menlo"/>
+                <w:sz w:val="22"/>
+                <w:szCs w:val="22"/>
+              </w:rPr>
+            </w:pPr>
+            <w:r>
+              <w:rPr>
+                <w:rFonts w:ascii="Menlo" w:hAnsi="Menlo" w:cs="Menlo"/>
+                <w:sz w:val="22"/>
+                <w:szCs w:val="22"/>
+              </w:rPr>
+              <w:t>repeat until (condition)</w:t>
+            </w:r>
+            <w:r>
+              <w:rPr>
+                <w:rFonts w:ascii="Menlo" w:hAnsi="Menlo" w:cs="Menlo"/>
+                <w:sz w:val="22"/>
+                <w:szCs w:val="22"/>
+              </w:rPr>
+              <w:t xml:space="preserve"> </w:t>
+            </w:r>
+            <w:r>
+              <w:rPr>
+                <w:rFonts w:ascii="Menlo" w:hAnsi="Menlo" w:cs="Menlo"/>
+                <w:sz w:val="22"/>
+                <w:szCs w:val="22"/>
+              </w:rPr>
+              <w:t>{</w:t>
+            </w:r>
+          </w:p>
+          <w:p>
+            <w:pPr>
+              <w:rPr>
+                <w:rFonts w:ascii="Menlo" w:hAnsi="Menlo" w:cs="Menlo"/>
+                <w:sz w:val="22"/>
+                <w:szCs w:val="22"/>
+              </w:rPr>
+            </w:pPr>
+            <w:r>
+              <w:rPr>
+                <w:rFonts w:ascii="Menlo" w:hAnsi="Menlo" w:cs="Menlo"/>
+                <w:sz w:val="22"/>
+                <w:szCs w:val="22"/>
+              </w:rPr>
+              <w:t xml:space="preserve">    Do </w:t>
+            </w:r>
+            <w:proofErr w:type="gramStart"/>
+            <w:r>
+              <w:rPr>
+                <w:rFonts w:ascii="Menlo" w:hAnsi="Menlo" w:cs="Menlo"/>
+                <w:sz w:val="22"/>
+                <w:szCs w:val="22"/>
+              </w:rPr>
+              <w:t>something</w:t>
+            </w:r>
+            <w:proofErr w:type="gramEnd"/>
+          </w:p>
+          <w:p>
+            <w:pPr>
+              <w:rPr>
+                <w:rFonts w:ascii="Menlo" w:hAnsi="Menlo" w:cs="Menlo"/>
+                <w:sz w:val="22"/>
+                <w:szCs w:val="22"/>
+              </w:rPr>
+            </w:pPr>
+            <w:r>
+              <w:rPr>
+                <w:rFonts w:ascii="Menlo" w:hAnsi="Menlo" w:cs="Menlo"/>
+                <w:sz w:val="22"/>
+                <w:szCs w:val="22"/>
               </w:rPr>
               <w:t>}</w:t>
             </w:r>
@@ -898,13 +1397,15 @@
             <w:pPr>
               <w:rPr>
                 <w:rFonts w:ascii="Garamond" w:hAnsi="Garamond"/>
+                <w:sz w:val="22"/>
+                <w:szCs w:val="22"/>
               </w:rPr>
             </w:pPr>
           </w:p>
         </w:tc>
         <w:tc>
           <w:tcPr>
-            <w:tcW w:w="4040" w:type="dxa"/>
+            <w:tcW w:w="4220" w:type="dxa"/>
             <w:vMerge/>
             <w:tcBorders>
               <w:top w:val="nil"/>
@@ -928,25 +1429,12 @@
         <w:rPr>
           <w:rFonts w:ascii="Garamond" w:hAnsi="Garamond"/>
         </w:rPr>
-      </w:pPr>
-    </w:p>
-    <w:p>
-      <w:pPr>
-        <w:rPr>
-          <w:rFonts w:ascii="Garamond" w:hAnsi="Garamond"/>
-        </w:rPr>
         <w:sectPr>
           <w:pgSz w:w="12240" w:h="15840"/>
-          <w:pgMar w:top="1440" w:right="1800" w:bottom="1440" w:left="1800" w:header="720" w:footer="720" w:gutter="0"/>
+          <w:pgMar w:top="1440" w:right="1800" w:bottom="864" w:left="1800" w:header="720" w:footer="720" w:gutter="0"/>
           <w:cols w:space="720"/>
+          <w:docGrid w:linePitch="326"/>
         </w:sectPr>
-      </w:pPr>
-    </w:p>
-    <w:p>
-      <w:pPr>
-        <w:rPr>
-          <w:rFonts w:ascii="Menlo" w:hAnsi="Menlo" w:cs="Menlo"/>
-        </w:rPr>
       </w:pPr>
     </w:p>
     <w:p>
@@ -959,7 +1447,7 @@
     <w:sectPr>
       <w:type w:val="continuous"/>
       <w:pgSz w:w="12240" w:h="15840"/>
-      <w:pgMar w:top="1440" w:right="1800" w:bottom="1440" w:left="1800" w:header="720" w:footer="720" w:gutter="0"/>
+      <w:pgMar w:top="1440" w:right="1800" w:bottom="864" w:left="1800" w:header="720" w:footer="720" w:gutter="0"/>
       <w:cols w:num="2" w:space="720"/>
     </w:sectPr>
   </w:body>
@@ -1855,11 +2343,15 @@
   </w:style>
   <w:style w:type="character" w:default="1" w:styleId="DefaultParagraphFont">
     <w:name w:val="Default Paragraph Font"/>
+    <w:uiPriority w:val="1"/>
     <w:semiHidden/>
+    <w:unhideWhenUsed/>
   </w:style>
   <w:style w:type="table" w:default="1" w:styleId="TableNormal">
     <w:name w:val="Normal Table"/>
+    <w:uiPriority w:val="99"/>
     <w:semiHidden/>
+    <w:unhideWhenUsed/>
     <w:tblPr>
       <w:tblInd w:w="0" w:type="dxa"/>
       <w:tblCellMar>
@@ -1872,7 +2364,9 @@
   </w:style>
   <w:style w:type="numbering" w:default="1" w:styleId="NoList">
     <w:name w:val="No List"/>
+    <w:uiPriority w:val="99"/>
     <w:semiHidden/>
+    <w:unhideWhenUsed/>
   </w:style>
   <w:style w:type="paragraph" w:styleId="NormalWeb">
     <w:name w:val="Normal (Web)"/>

</xml_diff>